<commit_message>
update print ticket esperanza quitar nro ticket
</commit_message>
<xml_diff>
--- a/pesaje/esperanza/Report/PrintTicket.docx
+++ b/pesaje/esperanza/Report/PrintTicket.docx
@@ -228,16 +228,16 @@
               <mc:AlternateContent>
                 <mc:Choice Requires="wps">
                   <w:drawing>
-                    <wp:anchor distT="0" distB="0" distL="114300" distR="114300" simplePos="0" relativeHeight="251661312" behindDoc="0" locked="0" layoutInCell="1" allowOverlap="1" wp14:anchorId="76E98BB4" wp14:editId="78A17A3D">
+                    <wp:anchor distT="0" distB="0" distL="114300" distR="114300" simplePos="0" relativeHeight="251661312" behindDoc="0" locked="0" layoutInCell="1" allowOverlap="1" wp14:anchorId="76E98BB4" wp14:editId="003A89DD">
                       <wp:simplePos x="0" y="0"/>
                       <wp:positionH relativeFrom="column">
-                        <wp:posOffset>598170</wp:posOffset>
+                        <wp:posOffset>598805</wp:posOffset>
                       </wp:positionH>
                       <wp:positionV relativeFrom="paragraph">
-                        <wp:posOffset>281940</wp:posOffset>
+                        <wp:posOffset>285750</wp:posOffset>
                       </wp:positionV>
-                      <wp:extent cx="2094506" cy="609600"/>
-                      <wp:effectExtent l="0" t="0" r="20320" b="19050"/>
+                      <wp:extent cx="2094230" cy="373380"/>
+                      <wp:effectExtent l="0" t="0" r="20320" b="26670"/>
                       <wp:wrapSquare wrapText="bothSides"/>
                       <wp:docPr id="3" name="Rectángulo redondeado 3"/>
                       <wp:cNvGraphicFramePr>
@@ -252,7 +252,7 @@
                             <wps:spPr bwMode="auto">
                               <a:xfrm>
                                 <a:off x="0" y="0"/>
-                                <a:ext cx="2094506" cy="609600"/>
+                                <a:ext cx="2094230" cy="373380"/>
                               </a:xfrm>
                               <a:prstGeom prst="roundRect">
                                 <a:avLst>
@@ -339,63 +339,6 @@
                                     <w:fldChar w:fldCharType="end"/>
                                   </w:r>
                                 </w:p>
-                                <w:p>
-                                  <w:pPr>
-                                    <w:jc w:val="center"/>
-                                    <w:rPr>
-                                      <w:sz w:val="30"/>
-                                      <w:szCs w:val="30"/>
-                                    </w:rPr>
-                                  </w:pPr>
-                                  <w:r>
-                                    <w:rPr>
-                                      <w:sz w:val="30"/>
-                                      <w:szCs w:val="30"/>
-                                    </w:rPr>
-                                    <w:t xml:space="preserve">Nº </w:t>
-                                  </w:r>
-                                  <w:r>
-                                    <w:rPr>
-                                      <w:bCs/>
-                                      <w:sz w:val="30"/>
-                                      <w:szCs w:val="30"/>
-                                    </w:rPr>
-                                    <w:fldChar w:fldCharType="begin"/>
-                                  </w:r>
-                                  <w:r>
-                                    <w:rPr>
-                                      <w:bCs/>
-                                      <w:sz w:val="30"/>
-                                      <w:szCs w:val="30"/>
-                                    </w:rPr>
-                                    <w:instrText xml:space="preserve"> MERGEFIELD  nro_ticket  \* MERGEFORMAT </w:instrText>
-                                  </w:r>
-                                  <w:r>
-                                    <w:rPr>
-                                      <w:bCs/>
-                                      <w:sz w:val="30"/>
-                                      <w:szCs w:val="30"/>
-                                    </w:rPr>
-                                    <w:fldChar w:fldCharType="separate"/>
-                                  </w:r>
-                                  <w:r>
-                                    <w:rPr>
-                                      <w:bCs/>
-                                      <w:noProof/>
-                                      <w:sz w:val="30"/>
-                                      <w:szCs w:val="30"/>
-                                    </w:rPr>
-                                    <w:t>«nro_ticket»</w:t>
-                                  </w:r>
-                                  <w:r>
-                                    <w:rPr>
-                                      <w:bCs/>
-                                      <w:sz w:val="30"/>
-                                      <w:szCs w:val="30"/>
-                                    </w:rPr>
-                                    <w:fldChar w:fldCharType="end"/>
-                                  </w:r>
-                                </w:p>
                               </w:txbxContent>
                             </wps:txbx>
                             <wps:bodyPr rot="0" vert="horz" wrap="square" lIns="91440" tIns="45720" rIns="91440" bIns="45720" anchor="t" anchorCtr="0" upright="1">
@@ -415,7 +358,7 @@
                 </mc:Choice>
                 <mc:Fallback>
                   <w:pict>
-                    <v:roundrect w14:anchorId="76E98BB4" id="Rectángulo redondeado 3" o:spid="_x0000_s1027" style="position:absolute;left:0;text-align:left;margin-left:47.1pt;margin-top:22.2pt;width:164.9pt;height:48pt;z-index:251661312;visibility:visible;mso-wrap-style:square;mso-width-percent:0;mso-height-percent:0;mso-wrap-distance-left:9pt;mso-wrap-distance-top:0;mso-wrap-distance-right:9pt;mso-wrap-distance-bottom:0;mso-position-horizontal:absolute;mso-position-horizontal-relative:text;mso-position-vertical:absolute;mso-position-vertical-relative:text;mso-width-percent:0;mso-height-percent:0;mso-width-relative:page;mso-height-relative:page;v-text-anchor:top" arcsize="10923f" o:gfxdata="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">
+                    <v:roundrect w14:anchorId="76E98BB4" id="Rectángulo redondeado 3" o:spid="_x0000_s1027" style="position:absolute;left:0;text-align:left;margin-left:47.15pt;margin-top:22.5pt;width:164.9pt;height:29.4pt;z-index:251661312;visibility:visible;mso-wrap-style:square;mso-width-percent:0;mso-height-percent:0;mso-wrap-distance-left:9pt;mso-wrap-distance-top:0;mso-wrap-distance-right:9pt;mso-wrap-distance-bottom:0;mso-position-horizontal:absolute;mso-position-horizontal-relative:text;mso-position-vertical:absolute;mso-position-vertical-relative:text;mso-width-percent:0;mso-height-percent:0;mso-width-relative:page;mso-height-relative:page;v-text-anchor:top" arcsize="10923f" o:gfxdata="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">
                       <v:textbox>
                         <w:txbxContent>
                           <w:p>
@@ -484,63 +427,6 @@
                               <w:fldChar w:fldCharType="end"/>
                             </w:r>
                           </w:p>
-                          <w:p>
-                            <w:pPr>
-                              <w:jc w:val="center"/>
-                              <w:rPr>
-                                <w:sz w:val="30"/>
-                                <w:szCs w:val="30"/>
-                              </w:rPr>
-                            </w:pPr>
-                            <w:r>
-                              <w:rPr>
-                                <w:sz w:val="30"/>
-                                <w:szCs w:val="30"/>
-                              </w:rPr>
-                              <w:t xml:space="preserve">Nº </w:t>
-                            </w:r>
-                            <w:r>
-                              <w:rPr>
-                                <w:bCs/>
-                                <w:sz w:val="30"/>
-                                <w:szCs w:val="30"/>
-                              </w:rPr>
-                              <w:fldChar w:fldCharType="begin"/>
-                            </w:r>
-                            <w:r>
-                              <w:rPr>
-                                <w:bCs/>
-                                <w:sz w:val="30"/>
-                                <w:szCs w:val="30"/>
-                              </w:rPr>
-                              <w:instrText xml:space="preserve"> MERGEFIELD  nro_ticket  \* MERGEFORMAT </w:instrText>
-                            </w:r>
-                            <w:r>
-                              <w:rPr>
-                                <w:bCs/>
-                                <w:sz w:val="30"/>
-                                <w:szCs w:val="30"/>
-                              </w:rPr>
-                              <w:fldChar w:fldCharType="separate"/>
-                            </w:r>
-                            <w:r>
-                              <w:rPr>
-                                <w:bCs/>
-                                <w:noProof/>
-                                <w:sz w:val="30"/>
-                                <w:szCs w:val="30"/>
-                              </w:rPr>
-                              <w:t>«nro_ticket»</w:t>
-                            </w:r>
-                            <w:r>
-                              <w:rPr>
-                                <w:bCs/>
-                                <w:sz w:val="30"/>
-                                <w:szCs w:val="30"/>
-                              </w:rPr>
-                              <w:fldChar w:fldCharType="end"/>
-                            </w:r>
-                          </w:p>
                         </w:txbxContent>
                       </v:textbox>
                       <w10:wrap type="square"/>
@@ -3416,7 +3302,7 @@
               </wp:anchor>
             </w:drawing>
           </mc:Choice>
-          <mc:Fallback xmlns:w16du="http://schemas.microsoft.com/office/word/2023/wordml/word16du" xmlns:oel="http://schemas.microsoft.com/office/2019/extlst">
+          <mc:Fallback xmlns:oel="http://schemas.microsoft.com/office/2019/extlst" xmlns:w16du="http://schemas.microsoft.com/office/word/2023/wordml/word16du">
             <w:pict>
               <v:line w14:anchorId="4D742E1D" id="Conector recto 2" o:spid="_x0000_s1026" style="position:absolute;z-index:251664384;visibility:visible;mso-wrap-style:square;mso-wrap-distance-left:9pt;mso-wrap-distance-top:0;mso-wrap-distance-right:9pt;mso-wrap-distance-bottom:0;mso-position-horizontal:absolute;mso-position-horizontal-relative:text;mso-position-vertical:absolute;mso-position-vertical-relative:text" from="374.55pt,10pt" to="512.9pt,10pt" o:gfxdata="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" strokecolor="#00b050" strokeweight="1pt">
                 <v:stroke joinstyle="miter"/>
@@ -3535,27 +3421,14 @@
         </w:rPr>
         <w:t xml:space="preserve">    </w:t>
       </w:r>
-      <w:r>
-        <w:fldChar w:fldCharType="begin"/>
-      </w:r>
-      <w:r>
-        <w:instrText xml:space="preserve"> MERGEFIELD  cargo_usuario  \* MERGEFORMAT </w:instrText>
-      </w:r>
-      <w:r>
-        <w:fldChar w:fldCharType="separate"/>
-      </w:r>
-      <w:r>
-        <w:rPr>
-          <w:noProof/>
-        </w:rPr>
-        <w:t>«cargo_usuario»</w:t>
-      </w:r>
-      <w:r>
-        <w:rPr>
-          <w:noProof/>
-        </w:rPr>
-        <w:fldChar w:fldCharType="end"/>
-      </w:r>
+      <w:fldSimple w:instr=" MERGEFIELD  cargo_usuario  \* MERGEFORMAT ">
+        <w:r>
+          <w:rPr>
+            <w:noProof/>
+          </w:rPr>
+          <w:t>«cargo_usuario»</w:t>
+        </w:r>
+      </w:fldSimple>
       <w:r>
         <w:rPr>
           <w:lang w:val="es-PE"/>
@@ -3664,7 +3537,7 @@
             </wp:anchor>
           </w:drawing>
         </mc:Choice>
-        <mc:Fallback xmlns:w16du="http://schemas.microsoft.com/office/word/2023/wordml/word16du" xmlns:oel="http://schemas.microsoft.com/office/2019/extlst">
+        <mc:Fallback xmlns:oel="http://schemas.microsoft.com/office/2019/extlst" xmlns:w16du="http://schemas.microsoft.com/office/word/2023/wordml/word16du">
           <w:pict>
             <v:line w14:anchorId="0F5F23C8" id="Conector recto 1" o:spid="_x0000_s1026" style="position:absolute;z-index:251659264;visibility:visible;mso-wrap-style:square;mso-width-percent:0;mso-wrap-distance-left:9pt;mso-wrap-distance-top:0;mso-wrap-distance-right:9pt;mso-wrap-distance-bottom:0;mso-position-horizontal:absolute;mso-position-horizontal-relative:text;mso-position-vertical:absolute;mso-position-vertical-relative:text;mso-width-percent:0;mso-width-relative:margin" from="-15pt,8.2pt" to="560.5pt,8.2pt" o:gfxdata="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" strokecolor="#a5a5a5 [3206]" strokeweight="1.5pt">
               <v:stroke joinstyle="miter"/>

</xml_diff>